<commit_message>
Repaired documentation and added photos (VVPS)
</commit_message>
<xml_diff>
--- a/VVPS_documentation/documentation_VVPS_Mihail_Mihov.docx
+++ b/VVPS_documentation/documentation_VVPS_Mihail_Mihov.docx
@@ -3594,19 +3594,19 @@
                 <w:color w:val="000000"/>
                 <w:sz w:val="22"/>
                 <w:szCs w:val="22"/>
+                <w:lang w:val="bg-BG"/>
               </w:rPr>
             </w:pPr>
-            <w:proofErr w:type="spellStart"/>
             <w:r>
               <w:rPr>
                 <w:rFonts w:ascii="Calibri" w:hAnsi="Calibri" w:cs="Calibri"/>
                 <w:color w:val="000000"/>
                 <w:sz w:val="22"/>
                 <w:szCs w:val="22"/>
-              </w:rPr>
-              <w:t>Създай</w:t>
+                <w:lang w:val="bg-BG"/>
+              </w:rPr>
+              <w:t xml:space="preserve">Следи за проблеми във форматирането на </w:t>
             </w:r>
-            <w:proofErr w:type="spellEnd"/>
             <w:r>
               <w:rPr>
                 <w:rFonts w:ascii="Calibri" w:hAnsi="Calibri" w:cs="Calibri"/>
@@ -3614,199 +3614,18 @@
                 <w:sz w:val="22"/>
                 <w:szCs w:val="22"/>
               </w:rPr>
-              <w:t xml:space="preserve"> </w:t>
+              <w:t xml:space="preserve">log </w:t>
             </w:r>
-            <w:proofErr w:type="spellStart"/>
             <w:r>
               <w:rPr>
                 <w:rFonts w:ascii="Calibri" w:hAnsi="Calibri" w:cs="Calibri"/>
                 <w:color w:val="000000"/>
                 <w:sz w:val="22"/>
                 <w:szCs w:val="22"/>
-              </w:rPr>
-              <w:t>временен</w:t>
-            </w:r>
-            <w:proofErr w:type="spellEnd"/>
-            <w:r>
-              <w:rPr>
-                <w:rFonts w:ascii="Calibri" w:hAnsi="Calibri" w:cs="Calibri"/>
-                <w:color w:val="000000"/>
-                <w:sz w:val="22"/>
-                <w:szCs w:val="22"/>
-              </w:rPr>
-              <w:t xml:space="preserve"> </w:t>
-            </w:r>
-            <w:proofErr w:type="spellStart"/>
-            <w:r>
-              <w:rPr>
-                <w:rFonts w:ascii="Calibri" w:hAnsi="Calibri" w:cs="Calibri"/>
-                <w:color w:val="000000"/>
-                <w:sz w:val="22"/>
-                <w:szCs w:val="22"/>
-              </w:rPr>
-              <w:t>текстов</w:t>
-            </w:r>
-            <w:proofErr w:type="spellEnd"/>
-            <w:r>
-              <w:rPr>
-                <w:rFonts w:ascii="Calibri" w:hAnsi="Calibri" w:cs="Calibri"/>
-                <w:color w:val="000000"/>
-                <w:sz w:val="22"/>
-                <w:szCs w:val="22"/>
-              </w:rPr>
-              <w:t xml:space="preserve"> </w:t>
-            </w:r>
-            <w:proofErr w:type="spellStart"/>
-            <w:r>
-              <w:rPr>
-                <w:rFonts w:ascii="Calibri" w:hAnsi="Calibri" w:cs="Calibri"/>
-                <w:color w:val="000000"/>
-                <w:sz w:val="22"/>
-                <w:szCs w:val="22"/>
-              </w:rPr>
-              <w:t>файл</w:t>
-            </w:r>
-            <w:proofErr w:type="spellEnd"/>
-            <w:r>
-              <w:rPr>
-                <w:rFonts w:ascii="Calibri" w:hAnsi="Calibri" w:cs="Calibri"/>
-                <w:color w:val="000000"/>
-                <w:sz w:val="22"/>
-                <w:szCs w:val="22"/>
-              </w:rPr>
-              <w:t xml:space="preserve">, в </w:t>
-            </w:r>
-            <w:proofErr w:type="spellStart"/>
-            <w:r>
-              <w:rPr>
-                <w:rFonts w:ascii="Calibri" w:hAnsi="Calibri" w:cs="Calibri"/>
-                <w:color w:val="000000"/>
-                <w:sz w:val="22"/>
-                <w:szCs w:val="22"/>
-              </w:rPr>
-              <w:t>който</w:t>
-            </w:r>
-            <w:proofErr w:type="spellEnd"/>
-            <w:r>
-              <w:rPr>
-                <w:rFonts w:ascii="Calibri" w:hAnsi="Calibri" w:cs="Calibri"/>
-                <w:color w:val="000000"/>
-                <w:sz w:val="22"/>
-                <w:szCs w:val="22"/>
-              </w:rPr>
-              <w:t xml:space="preserve"> </w:t>
-            </w:r>
-            <w:proofErr w:type="spellStart"/>
-            <w:r>
-              <w:rPr>
-                <w:rFonts w:ascii="Calibri" w:hAnsi="Calibri" w:cs="Calibri"/>
-                <w:color w:val="000000"/>
-                <w:sz w:val="22"/>
-                <w:szCs w:val="22"/>
-              </w:rPr>
-              <w:t>да</w:t>
-            </w:r>
-            <w:proofErr w:type="spellEnd"/>
-            <w:r>
-              <w:rPr>
-                <w:rFonts w:ascii="Calibri" w:hAnsi="Calibri" w:cs="Calibri"/>
-                <w:color w:val="000000"/>
-                <w:sz w:val="22"/>
-                <w:szCs w:val="22"/>
-              </w:rPr>
-              <w:t xml:space="preserve"> </w:t>
-            </w:r>
-            <w:proofErr w:type="spellStart"/>
-            <w:r>
-              <w:rPr>
-                <w:rFonts w:ascii="Calibri" w:hAnsi="Calibri" w:cs="Calibri"/>
-                <w:color w:val="000000"/>
-                <w:sz w:val="22"/>
-                <w:szCs w:val="22"/>
-              </w:rPr>
-              <w:t>се</w:t>
-            </w:r>
-            <w:proofErr w:type="spellEnd"/>
-            <w:r>
-              <w:rPr>
-                <w:rFonts w:ascii="Calibri" w:hAnsi="Calibri" w:cs="Calibri"/>
-                <w:color w:val="000000"/>
-                <w:sz w:val="22"/>
-                <w:szCs w:val="22"/>
-              </w:rPr>
-              <w:t xml:space="preserve"> </w:t>
-            </w:r>
-            <w:proofErr w:type="spellStart"/>
-            <w:r>
-              <w:rPr>
-                <w:rFonts w:ascii="Calibri" w:hAnsi="Calibri" w:cs="Calibri"/>
-                <w:color w:val="000000"/>
-                <w:sz w:val="22"/>
-                <w:szCs w:val="22"/>
-              </w:rPr>
-              <w:t>запишат</w:t>
-            </w:r>
-            <w:proofErr w:type="spellEnd"/>
-            <w:r>
-              <w:rPr>
-                <w:rFonts w:ascii="Calibri" w:hAnsi="Calibri" w:cs="Calibri"/>
-                <w:color w:val="000000"/>
-                <w:sz w:val="22"/>
-                <w:szCs w:val="22"/>
-              </w:rPr>
-              <w:t xml:space="preserve"> </w:t>
-            </w:r>
-            <w:proofErr w:type="spellStart"/>
-            <w:r>
-              <w:rPr>
-                <w:rFonts w:ascii="Calibri" w:hAnsi="Calibri" w:cs="Calibri"/>
-                <w:color w:val="000000"/>
-                <w:sz w:val="22"/>
-                <w:szCs w:val="22"/>
-              </w:rPr>
-              <w:t>данните</w:t>
-            </w:r>
-            <w:proofErr w:type="spellEnd"/>
-            <w:r>
-              <w:rPr>
-                <w:rFonts w:ascii="Calibri" w:hAnsi="Calibri" w:cs="Calibri"/>
-                <w:color w:val="000000"/>
-                <w:sz w:val="22"/>
-                <w:szCs w:val="22"/>
-              </w:rPr>
-              <w:t xml:space="preserve"> </w:t>
-            </w:r>
-            <w:proofErr w:type="spellStart"/>
-            <w:r>
-              <w:rPr>
-                <w:rFonts w:ascii="Calibri" w:hAnsi="Calibri" w:cs="Calibri"/>
-                <w:color w:val="000000"/>
-                <w:sz w:val="22"/>
-                <w:szCs w:val="22"/>
-              </w:rPr>
-              <w:t>от</w:t>
-            </w:r>
-            <w:proofErr w:type="spellEnd"/>
-            <w:r>
-              <w:rPr>
-                <w:rFonts w:ascii="Calibri" w:hAnsi="Calibri" w:cs="Calibri"/>
-                <w:color w:val="000000"/>
-                <w:sz w:val="22"/>
-                <w:szCs w:val="22"/>
-              </w:rPr>
-              <w:t xml:space="preserve"> log </w:t>
-            </w:r>
-            <w:proofErr w:type="spellStart"/>
-            <w:r>
-              <w:rPr>
-                <w:rFonts w:ascii="Calibri" w:hAnsi="Calibri" w:cs="Calibri"/>
-                <w:color w:val="000000"/>
-                <w:sz w:val="22"/>
-                <w:szCs w:val="22"/>
+                <w:lang w:val="bg-BG"/>
               </w:rPr>
               <w:t>файла</w:t>
             </w:r>
-            <w:proofErr w:type="spellEnd"/>
           </w:p>
         </w:tc>
         <w:tc>
@@ -3838,17 +3657,16 @@
                 <w:szCs w:val="22"/>
               </w:rPr>
             </w:pPr>
-            <w:proofErr w:type="spellStart"/>
             <w:r>
               <w:rPr>
                 <w:rFonts w:ascii="Calibri" w:hAnsi="Calibri" w:cs="Calibri"/>
                 <w:color w:val="000000"/>
                 <w:sz w:val="22"/>
                 <w:szCs w:val="22"/>
-              </w:rPr>
-              <w:t>Модулен</w:t>
+                <w:lang w:val="bg-BG"/>
+              </w:rPr>
+              <w:t>Функционален</w:t>
             </w:r>
-            <w:proofErr w:type="spellEnd"/>
             <w:r>
               <w:rPr>
                 <w:rFonts w:ascii="Calibri" w:hAnsi="Calibri" w:cs="Calibri"/>
@@ -3990,19 +3808,19 @@
                 <w:color w:val="000000"/>
                 <w:sz w:val="22"/>
                 <w:szCs w:val="22"/>
+                <w:lang w:val="bg-BG"/>
               </w:rPr>
             </w:pPr>
-            <w:proofErr w:type="spellStart"/>
             <w:r>
               <w:rPr>
                 <w:rFonts w:ascii="Calibri" w:hAnsi="Calibri" w:cs="Calibri"/>
                 <w:color w:val="000000"/>
                 <w:sz w:val="22"/>
                 <w:szCs w:val="22"/>
-              </w:rPr>
-              <w:t>Изчисли</w:t>
+                <w:lang w:val="bg-BG"/>
+              </w:rPr>
+              <w:t xml:space="preserve">Провери дали случайно </w:t>
             </w:r>
-            <w:proofErr w:type="spellEnd"/>
             <w:r>
               <w:rPr>
                 <w:rFonts w:ascii="Calibri" w:hAnsi="Calibri" w:cs="Calibri"/>
@@ -4010,39 +3828,18 @@
                 <w:sz w:val="22"/>
                 <w:szCs w:val="22"/>
               </w:rPr>
-              <w:t xml:space="preserve"> </w:t>
+              <w:t xml:space="preserve">log </w:t>
             </w:r>
-            <w:proofErr w:type="spellStart"/>
             <w:r>
               <w:rPr>
                 <w:rFonts w:ascii="Calibri" w:hAnsi="Calibri" w:cs="Calibri"/>
                 <w:color w:val="000000"/>
                 <w:sz w:val="22"/>
                 <w:szCs w:val="22"/>
-              </w:rPr>
-              <w:t>стандартно</w:t>
+                <w:lang w:val="bg-BG"/>
+              </w:rPr>
+              <w:t>файла не е празен</w:t>
             </w:r>
-            <w:proofErr w:type="spellEnd"/>
-            <w:r>
-              <w:rPr>
-                <w:rFonts w:ascii="Calibri" w:hAnsi="Calibri" w:cs="Calibri"/>
-                <w:color w:val="000000"/>
-                <w:sz w:val="22"/>
-                <w:szCs w:val="22"/>
-              </w:rPr>
-              <w:t xml:space="preserve"> </w:t>
-            </w:r>
-            <w:proofErr w:type="spellStart"/>
-            <w:r>
-              <w:rPr>
-                <w:rFonts w:ascii="Calibri" w:hAnsi="Calibri" w:cs="Calibri"/>
-                <w:color w:val="000000"/>
-                <w:sz w:val="22"/>
-                <w:szCs w:val="22"/>
-              </w:rPr>
-              <w:t>отклонение</w:t>
-            </w:r>
-            <w:proofErr w:type="spellEnd"/>
           </w:p>
         </w:tc>
         <w:tc>
@@ -4074,17 +3871,16 @@
                 <w:szCs w:val="22"/>
               </w:rPr>
             </w:pPr>
-            <w:proofErr w:type="spellStart"/>
             <w:r>
               <w:rPr>
                 <w:rFonts w:ascii="Calibri" w:hAnsi="Calibri" w:cs="Calibri"/>
                 <w:color w:val="000000"/>
                 <w:sz w:val="22"/>
                 <w:szCs w:val="22"/>
-              </w:rPr>
-              <w:t>Модулен</w:t>
+                <w:lang w:val="bg-BG"/>
+              </w:rPr>
+              <w:t>Функционален</w:t>
             </w:r>
-            <w:proofErr w:type="spellEnd"/>
             <w:r>
               <w:rPr>
                 <w:rFonts w:ascii="Calibri" w:hAnsi="Calibri" w:cs="Calibri"/>
@@ -4227,99 +4023,19 @@
                 <w:color w:val="000000"/>
                 <w:sz w:val="22"/>
                 <w:szCs w:val="22"/>
+                <w:lang w:val="bg-BG"/>
               </w:rPr>
             </w:pPr>
-            <w:proofErr w:type="spellStart"/>
             <w:r>
               <w:rPr>
                 <w:rFonts w:ascii="Calibri" w:hAnsi="Calibri" w:cs="Calibri"/>
                 <w:color w:val="000000"/>
                 <w:sz w:val="22"/>
                 <w:szCs w:val="22"/>
-              </w:rPr>
-              <w:t>Извлечи</w:t>
+                <w:lang w:val="bg-BG"/>
+              </w:rPr>
+              <w:t>Провери дали имаш достатъчно записи, за да извършиш съотвените изчисления</w:t>
             </w:r>
-            <w:proofErr w:type="spellEnd"/>
-            <w:r>
-              <w:rPr>
-                <w:rFonts w:ascii="Calibri" w:hAnsi="Calibri" w:cs="Calibri"/>
-                <w:color w:val="000000"/>
-                <w:sz w:val="22"/>
-                <w:szCs w:val="22"/>
-              </w:rPr>
-              <w:t xml:space="preserve"> </w:t>
-            </w:r>
-            <w:proofErr w:type="spellStart"/>
-            <w:r>
-              <w:rPr>
-                <w:rFonts w:ascii="Calibri" w:hAnsi="Calibri" w:cs="Calibri"/>
-                <w:color w:val="000000"/>
-                <w:sz w:val="22"/>
-                <w:szCs w:val="22"/>
-              </w:rPr>
-              <w:t>данни</w:t>
-            </w:r>
-            <w:proofErr w:type="spellEnd"/>
-            <w:r>
-              <w:rPr>
-                <w:rFonts w:ascii="Calibri" w:hAnsi="Calibri" w:cs="Calibri"/>
-                <w:color w:val="000000"/>
-                <w:sz w:val="22"/>
-                <w:szCs w:val="22"/>
-              </w:rPr>
-              <w:t xml:space="preserve"> </w:t>
-            </w:r>
-            <w:proofErr w:type="spellStart"/>
-            <w:r>
-              <w:rPr>
-                <w:rFonts w:ascii="Calibri" w:hAnsi="Calibri" w:cs="Calibri"/>
-                <w:color w:val="000000"/>
-                <w:sz w:val="22"/>
-                <w:szCs w:val="22"/>
-              </w:rPr>
-              <w:t>от</w:t>
-            </w:r>
-            <w:proofErr w:type="spellEnd"/>
-            <w:r>
-              <w:rPr>
-                <w:rFonts w:ascii="Calibri" w:hAnsi="Calibri" w:cs="Calibri"/>
-                <w:color w:val="000000"/>
-                <w:sz w:val="22"/>
-                <w:szCs w:val="22"/>
-              </w:rPr>
-              <w:t xml:space="preserve"> </w:t>
-            </w:r>
-            <w:proofErr w:type="spellStart"/>
-            <w:r>
-              <w:rPr>
-                <w:rFonts w:ascii="Calibri" w:hAnsi="Calibri" w:cs="Calibri"/>
-                <w:color w:val="000000"/>
-                <w:sz w:val="22"/>
-                <w:szCs w:val="22"/>
-              </w:rPr>
-              <w:t>текстовия</w:t>
-            </w:r>
-            <w:proofErr w:type="spellEnd"/>
-            <w:r>
-              <w:rPr>
-                <w:rFonts w:ascii="Calibri" w:hAnsi="Calibri" w:cs="Calibri"/>
-                <w:color w:val="000000"/>
-                <w:sz w:val="22"/>
-                <w:szCs w:val="22"/>
-              </w:rPr>
-              <w:t xml:space="preserve"> </w:t>
-            </w:r>
-            <w:proofErr w:type="spellStart"/>
-            <w:r>
-              <w:rPr>
-                <w:rFonts w:ascii="Calibri" w:hAnsi="Calibri" w:cs="Calibri"/>
-                <w:color w:val="000000"/>
-                <w:sz w:val="22"/>
-                <w:szCs w:val="22"/>
-              </w:rPr>
-              <w:t>файл</w:t>
-            </w:r>
-            <w:proofErr w:type="spellEnd"/>
           </w:p>
         </w:tc>
         <w:tc>
@@ -4351,17 +4067,18 @@
                 <w:szCs w:val="22"/>
               </w:rPr>
             </w:pPr>
-            <w:proofErr w:type="spellStart"/>
             <w:r>
               <w:rPr>
                 <w:rFonts w:ascii="Calibri" w:hAnsi="Calibri" w:cs="Calibri"/>
                 <w:color w:val="000000"/>
                 <w:sz w:val="22"/>
                 <w:szCs w:val="22"/>
-              </w:rPr>
-              <w:t>Модулен</w:t>
+                <w:lang w:val="bg-BG"/>
+              </w:rPr>
+              <w:t>Функционален</w:t>
             </w:r>
-            <w:proofErr w:type="spellEnd"/>
+            <w:bookmarkStart w:id="8" w:name="_GoBack"/>
+            <w:bookmarkEnd w:id="8"/>
             <w:r>
               <w:rPr>
                 <w:rFonts w:ascii="Calibri" w:hAnsi="Calibri" w:cs="Calibri"/>
@@ -4682,7 +4399,7 @@
           <w:lang w:val="bg-BG"/>
         </w:rPr>
       </w:pPr>
-      <w:bookmarkStart w:id="8" w:name="_Toc34046609"/>
+      <w:bookmarkStart w:id="9" w:name="_Toc34046609"/>
       <w:r>
         <w:rPr>
           <w:lang w:val="bg-BG"/>
@@ -4690,7 +4407,7 @@
         <w:lastRenderedPageBreak/>
         <w:t>Описание на тестовите случаи</w:t>
       </w:r>
-      <w:bookmarkEnd w:id="8"/>
+      <w:bookmarkEnd w:id="9"/>
     </w:p>
     <w:p>
       <w:pPr>
@@ -4700,7 +4417,7 @@
           <w:lang w:val="bg-BG"/>
         </w:rPr>
       </w:pPr>
-      <w:bookmarkStart w:id="9" w:name="_Toc34046610"/>
+      <w:bookmarkStart w:id="10" w:name="_Toc34046610"/>
       <w:r>
         <w:rPr>
           <w:lang w:val="bg-BG"/>
@@ -4725,7 +4442,7 @@
         </w:rPr>
         <w:t>Функционални тестове</w:t>
       </w:r>
-      <w:bookmarkEnd w:id="9"/>
+      <w:bookmarkEnd w:id="10"/>
       <w:r>
         <w:rPr>
           <w:lang w:val="bg-BG"/>
@@ -4891,7 +4608,7 @@
           <w:lang w:val="bg-BG"/>
         </w:rPr>
       </w:pPr>
-      <w:bookmarkStart w:id="10" w:name="_Toc34046611"/>
+      <w:bookmarkStart w:id="11" w:name="_Toc34046611"/>
       <w:r>
         <w:rPr>
           <w:lang w:val="bg-BG"/>
@@ -4928,7 +4645,7 @@
         </w:rPr>
         <w:tab/>
       </w:r>
-      <w:bookmarkEnd w:id="10"/>
+      <w:bookmarkEnd w:id="11"/>
       <w:r>
         <w:rPr>
           <w:lang w:val="bg-BG"/>
@@ -5003,7 +4720,7 @@
           <w:lang w:val="bg-BG"/>
         </w:rPr>
       </w:pPr>
-      <w:bookmarkStart w:id="11" w:name="_Toc34046612"/>
+      <w:bookmarkStart w:id="12" w:name="_Toc34046612"/>
       <w:r>
         <w:rPr>
           <w:i/>
@@ -5012,7 +4729,7 @@
         </w:rPr>
         <w:t>Тестови / функционални връзки</w:t>
       </w:r>
-      <w:bookmarkEnd w:id="11"/>
+      <w:bookmarkEnd w:id="12"/>
     </w:p>
     <w:p>
       <w:pPr>
@@ -5068,7 +4785,7 @@
           <w:lang w:val="bg-BG"/>
         </w:rPr>
       </w:pPr>
-      <w:bookmarkStart w:id="12" w:name="_Toc34046613"/>
+      <w:bookmarkStart w:id="13" w:name="_Toc34046613"/>
       <w:r>
         <w:rPr>
           <w:i/>
@@ -5077,7 +4794,7 @@
         </w:rPr>
         <w:t>Средства за контрол</w:t>
       </w:r>
-      <w:bookmarkEnd w:id="12"/>
+      <w:bookmarkEnd w:id="13"/>
     </w:p>
     <w:p>
       <w:pPr>
@@ -5115,7 +4832,7 @@
           <w:lang w:val="bg-BG"/>
         </w:rPr>
       </w:pPr>
-      <w:bookmarkStart w:id="13" w:name="_Toc34046614"/>
+      <w:bookmarkStart w:id="14" w:name="_Toc34046614"/>
       <w:r>
         <w:rPr>
           <w:i/>
@@ -5124,7 +4841,7 @@
         </w:rPr>
         <w:t>Входни данни</w:t>
       </w:r>
-      <w:bookmarkEnd w:id="13"/>
+      <w:bookmarkEnd w:id="14"/>
       <w:r>
         <w:rPr>
           <w:i/>
@@ -5171,7 +4888,7 @@
           <w:lang w:val="bg-BG"/>
         </w:rPr>
       </w:pPr>
-      <w:bookmarkStart w:id="14" w:name="_Toc34046615"/>
+      <w:bookmarkStart w:id="15" w:name="_Toc34046615"/>
       <w:r>
         <w:rPr>
           <w:i/>
@@ -5180,7 +4897,7 @@
         </w:rPr>
         <w:t>Изходни данни</w:t>
       </w:r>
-      <w:bookmarkEnd w:id="14"/>
+      <w:bookmarkEnd w:id="15"/>
       <w:r>
         <w:rPr>
           <w:i/>
@@ -5236,7 +4953,7 @@
           <w:lang w:val="bg-BG"/>
         </w:rPr>
       </w:pPr>
-      <w:bookmarkStart w:id="15" w:name="_Toc34046616"/>
+      <w:bookmarkStart w:id="16" w:name="_Toc34046616"/>
       <w:r>
         <w:rPr>
           <w:i/>
@@ -5245,7 +4962,7 @@
         </w:rPr>
         <w:t>Процедура за тестване</w:t>
       </w:r>
-      <w:bookmarkEnd w:id="15"/>
+      <w:bookmarkEnd w:id="16"/>
     </w:p>
     <w:p>
       <w:pPr>
@@ -6139,7 +5856,7 @@
           <w:lang w:val="bg-BG"/>
         </w:rPr>
       </w:pPr>
-      <w:bookmarkStart w:id="16" w:name="_Toc34046617"/>
+      <w:bookmarkStart w:id="17" w:name="_Toc34046617"/>
     </w:p>
     <w:p>
       <w:pPr>
@@ -6168,7 +5885,7 @@
         <w:tab/>
         <w:t>Модулни (Unit) тестове</w:t>
       </w:r>
-      <w:bookmarkEnd w:id="16"/>
+      <w:bookmarkEnd w:id="17"/>
       <w:r>
         <w:rPr>
           <w:lang w:val="bg-BG"/>
@@ -6254,7 +5971,7 @@
           <w:lang w:val="bg-BG"/>
         </w:rPr>
       </w:pPr>
-      <w:bookmarkStart w:id="17" w:name="_Toc34046618"/>
+      <w:bookmarkStart w:id="18" w:name="_Toc34046618"/>
       <w:r>
         <w:rPr>
           <w:lang w:val="bg-BG"/>
@@ -6282,7 +5999,7 @@
         </w:rPr>
         <w:tab/>
       </w:r>
-      <w:bookmarkEnd w:id="17"/>
+      <w:bookmarkEnd w:id="18"/>
       <w:r>
         <w:rPr>
           <w:lang w:val="bg-BG"/>
@@ -6321,14 +6038,7 @@
           <w:color w:val="002060"/>
           <w:sz w:val="22"/>
         </w:rPr>
-        <w:t xml:space="preserve"> </w:t>
-      </w:r>
-      <w:r>
-        <w:rPr>
-          <w:color w:val="002060"/>
-          <w:sz w:val="22"/>
-        </w:rPr>
-        <w:t>–</w:t>
+        <w:t xml:space="preserve"> –</w:t>
       </w:r>
       <w:r>
         <w:rPr>
@@ -6402,7 +6112,7 @@
           <w:lang w:val="bg-BG"/>
         </w:rPr>
       </w:pPr>
-      <w:bookmarkStart w:id="18" w:name="_Toc34046619"/>
+      <w:bookmarkStart w:id="19" w:name="_Toc34046619"/>
       <w:r>
         <w:rPr>
           <w:i/>
@@ -6411,7 +6121,7 @@
         </w:rPr>
         <w:t>Средства за контрол</w:t>
       </w:r>
-      <w:bookmarkEnd w:id="18"/>
+      <w:bookmarkEnd w:id="19"/>
     </w:p>
     <w:p>
       <w:pPr>
@@ -6431,7 +6141,7 @@
           <w:lang w:val="bg-BG"/>
         </w:rPr>
       </w:pPr>
-      <w:bookmarkStart w:id="19" w:name="_Toc34046620"/>
+      <w:bookmarkStart w:id="20" w:name="_Toc34046620"/>
       <w:r>
         <w:rPr>
           <w:color w:val="002060"/>
@@ -6486,7 +6196,7 @@
         </w:rPr>
         <w:t>Входни данни</w:t>
       </w:r>
-      <w:bookmarkEnd w:id="19"/>
+      <w:bookmarkEnd w:id="20"/>
       <w:r>
         <w:rPr>
           <w:i/>
@@ -6518,7 +6228,7 @@
           <w:lang w:val="bg-BG"/>
         </w:rPr>
       </w:pPr>
-      <w:bookmarkStart w:id="20" w:name="_Toc34046621"/>
+      <w:bookmarkStart w:id="21" w:name="_Toc34046621"/>
       <w:r>
         <w:rPr>
           <w:i/>
@@ -6527,14 +6237,45 @@
         </w:rPr>
         <w:t>Изходни данни</w:t>
       </w:r>
-      <w:bookmarkEnd w:id="20"/>
-      <w:r>
-        <w:rPr>
-          <w:i/>
-          <w:iCs/>
-          <w:lang w:val="bg-BG"/>
-        </w:rPr>
-        <w:t xml:space="preserve"> - Няма</w:t>
+      <w:bookmarkEnd w:id="21"/>
+      <w:r>
+        <w:rPr>
+          <w:i/>
+          <w:iCs/>
+          <w:lang w:val="bg-BG"/>
+        </w:rPr>
+        <w:t xml:space="preserve"> - </w:t>
+      </w:r>
+      <w:r>
+        <w:rPr>
+          <w:i/>
+          <w:iCs/>
+          <w:lang w:val="bg-BG"/>
+        </w:rPr>
+        <w:pict>
+          <v:shapetype id="_x0000_t75" coordsize="21600,21600" o:spt="75" o:preferrelative="t" path="m@4@5l@4@11@9@11@9@5xe" filled="f" stroked="f">
+            <v:stroke joinstyle="miter"/>
+            <v:formulas>
+              <v:f eqn="if lineDrawn pixelLineWidth 0"/>
+              <v:f eqn="sum @0 1 0"/>
+              <v:f eqn="sum 0 0 @1"/>
+              <v:f eqn="prod @2 1 2"/>
+              <v:f eqn="prod @3 21600 pixelWidth"/>
+              <v:f eqn="prod @3 21600 pixelHeight"/>
+              <v:f eqn="sum @0 0 1"/>
+              <v:f eqn="prod @6 1 2"/>
+              <v:f eqn="prod @7 21600 pixelWidth"/>
+              <v:f eqn="sum @8 21600 0"/>
+              <v:f eqn="prod @7 21600 pixelHeight"/>
+              <v:f eqn="sum @10 21600 0"/>
+            </v:formulas>
+            <v:path o:extrusionok="f" gradientshapeok="t" o:connecttype="rect"/>
+            <o:lock v:ext="edit" aspectratio="t"/>
+          </v:shapetype>
+          <v:shape id="_x0000_i1025" type="#_x0000_t75" style="width:467.7pt;height:234.8pt">
+            <v:imagedata r:id="rId13" o:title="misho_unit_test_1"/>
+          </v:shape>
+        </w:pict>
       </w:r>
     </w:p>
     <w:p>
@@ -6559,7 +6300,7 @@
           <w:lang w:val="bg-BG"/>
         </w:rPr>
       </w:pPr>
-      <w:bookmarkStart w:id="21" w:name="_Toc34046622"/>
+      <w:bookmarkStart w:id="22" w:name="_Toc34046622"/>
       <w:r>
         <w:rPr>
           <w:i/>
@@ -6568,7 +6309,7 @@
         </w:rPr>
         <w:t>Покритие на теста</w:t>
       </w:r>
-      <w:bookmarkEnd w:id="21"/>
+      <w:bookmarkEnd w:id="22"/>
       <w:r>
         <w:rPr>
           <w:i/>
@@ -6612,13 +6353,7 @@
         <w:rPr>
           <w:lang w:val="bg-BG"/>
         </w:rPr>
-        <w:t>Модулен тест №</w:t>
-      </w:r>
-      <w:r>
-        <w:rPr>
-          <w:lang w:val="bg-BG"/>
-        </w:rPr>
-        <w:t>2</w:t>
+        <w:t>Модулен тест №2</w:t>
       </w:r>
     </w:p>
     <w:p>
@@ -6709,6 +6444,7 @@
           <w:iCs/>
           <w:lang w:val="bg-BG"/>
         </w:rPr>
+        <w:lastRenderedPageBreak/>
         <w:t>Средства за контрол</w:t>
       </w:r>
     </w:p>
@@ -6790,15 +6526,7 @@
           <w:iCs/>
           <w:lang w:val="bg-BG"/>
         </w:rPr>
-        <w:t xml:space="preserve"> – </w:t>
-      </w:r>
-      <w:r>
-        <w:rPr>
-          <w:i/>
-          <w:iCs/>
-          <w:lang w:val="bg-BG"/>
-        </w:rPr>
-        <w:t>1,2,3,4</w:t>
+        <w:t xml:space="preserve"> – 1,2,3,4</w:t>
       </w:r>
     </w:p>
     <w:p>
@@ -6837,7 +6565,19 @@
           <w:iCs/>
           <w:lang w:val="bg-BG"/>
         </w:rPr>
-        <w:t xml:space="preserve"> - Няма</w:t>
+        <w:t xml:space="preserve"> - </w:t>
+      </w:r>
+      <w:r>
+        <w:rPr>
+          <w:i/>
+          <w:iCs/>
+          <w:lang w:val="bg-BG"/>
+        </w:rPr>
+        <w:pict>
+          <v:shape id="_x0000_i1028" type="#_x0000_t75" style="width:467.7pt;height:234.15pt">
+            <v:imagedata r:id="rId14" o:title="misho_unit_test_3"/>
+          </v:shape>
+        </w:pict>
       </w:r>
     </w:p>
     <w:p>
@@ -6903,8 +6643,6 @@
           <w:lang w:val="bg-BG"/>
         </w:rPr>
       </w:pPr>
-      <w:bookmarkStart w:id="22" w:name="_GoBack"/>
-      <w:bookmarkEnd w:id="22"/>
       <w:r>
         <w:rPr>
           <w:lang w:val="bg-BG"/>
@@ -6924,13 +6662,7 @@
         <w:rPr>
           <w:lang w:val="bg-BG"/>
         </w:rPr>
-        <w:t>Модулен тест №</w:t>
-      </w:r>
-      <w:r>
-        <w:rPr>
-          <w:lang w:val="bg-BG"/>
-        </w:rPr>
-        <w:t>3</w:t>
+        <w:t>Модулен тест №3</w:t>
       </w:r>
     </w:p>
     <w:p>
@@ -6990,15 +6722,7 @@
           <w:sz w:val="22"/>
           <w:lang w:val="bg-BG"/>
         </w:rPr>
-        <w:t xml:space="preserve">Целта на теста е да провери дали метода </w:t>
-      </w:r>
-      <w:r>
-        <w:rPr>
-          <w:color w:val="002060"/>
-          <w:sz w:val="22"/>
-          <w:lang w:val="bg-BG"/>
-        </w:rPr>
-        <w:t xml:space="preserve">правилно извлича данните от текстовия файл, който е създаден след прочитането на </w:t>
+        <w:t xml:space="preserve">Целта на теста е да провери дали метода правилно извлича данните от текстовия файл, който е създаден след прочитането на </w:t>
       </w:r>
       <w:r>
         <w:rPr>
@@ -7352,6 +7076,7 @@
           <w:iCs/>
           <w:lang w:val="bg-BG"/>
         </w:rPr>
+        <w:lastRenderedPageBreak/>
         <w:t>Изходни данни</w:t>
       </w:r>
       <w:r>
@@ -7360,7 +7085,19 @@
           <w:iCs/>
           <w:lang w:val="bg-BG"/>
         </w:rPr>
-        <w:t xml:space="preserve"> - Няма</w:t>
+        <w:t xml:space="preserve"> - </w:t>
+      </w:r>
+      <w:r>
+        <w:rPr>
+          <w:i/>
+          <w:iCs/>
+          <w:lang w:val="bg-BG"/>
+        </w:rPr>
+        <w:pict>
+          <v:shape id="_x0000_i1029" type="#_x0000_t75" style="width:467.7pt;height:236.65pt">
+            <v:imagedata r:id="rId15" o:title="misho_unit_test_2"/>
+          </v:shape>
+        </w:pict>
       </w:r>
     </w:p>
     <w:p>
@@ -7439,7 +7176,7 @@
       </w:pPr>
     </w:p>
     <w:sectPr>
-      <w:footerReference w:type="default" r:id="rId13"/>
+      <w:footerReference w:type="default" r:id="rId16"/>
       <w:pgSz w:w="12240" w:h="15840" w:code="1"/>
       <w:pgMar w:top="1440" w:right="1440" w:bottom="1440" w:left="1440" w:header="720" w:footer="720" w:gutter="0"/>
       <w:pgNumType w:start="1" w:chapStyle="1"/>
@@ -7869,7 +7606,7 @@
         <w:noProof/>
         <w:sz w:val="20"/>
       </w:rPr>
-      <w:t>3-4</w:t>
+      <w:t>3-5</w:t>
     </w:r>
     <w:r>
       <w:rPr>
@@ -9840,7 +9577,7 @@
 </file>
 
 <file path=customXml/itemProps1.xml><?xml version="1.0" encoding="utf-8"?>
-<ds:datastoreItem xmlns:ds="http://schemas.openxmlformats.org/officeDocument/2006/customXml" ds:itemID="{4528E49C-B45B-4603-8595-3015BFC43ABB}">
+<ds:datastoreItem xmlns:ds="http://schemas.openxmlformats.org/officeDocument/2006/customXml" ds:itemID="{50EF6B77-CD6F-4F5A-8700-AE75240758CB}">
   <ds:schemaRefs>
     <ds:schemaRef ds:uri="http://schemas.openxmlformats.org/officeDocument/2006/bibliography"/>
   </ds:schemaRefs>

</xml_diff>